<commit_message>
Tarea spark parcialmente documentada, falta JS
</commit_message>
<xml_diff>
--- a/02_Diseño/Requisitos_BODY_FITNESS_GYM.docx
+++ b/02_Diseño/Requisitos_BODY_FITNESS_GYM.docx
@@ -1,6 +1,6 @@
 
 <file path=word/document.xml><?xml version="1.0" encoding="utf-8"?>
-<w:document xmlns:wpc="http://schemas.microsoft.com/office/word/2010/wordprocessingCanvas" xmlns:cx="http://schemas.microsoft.com/office/drawing/2014/chartex" xmlns:cx1="http://schemas.microsoft.com/office/drawing/2015/9/8/chartex" xmlns:cx2="http://schemas.microsoft.com/office/drawing/2015/10/21/chartex" xmlns:cx3="http://schemas.microsoft.com/office/drawing/2016/5/9/chartex" xmlns:cx4="http://schemas.microsoft.com/office/drawing/2016/5/10/chartex" xmlns:cx5="http://schemas.microsoft.com/office/drawing/2016/5/11/chartex" xmlns:cx6="http://schemas.microsoft.com/office/drawing/2016/5/12/chartex" xmlns:cx7="http://schemas.microsoft.com/office/drawing/2016/5/13/chartex" xmlns:cx8="http://schemas.microsoft.com/office/drawing/2016/5/14/chartex" xmlns:mc="http://schemas.openxmlformats.org/markup-compatibility/2006" xmlns:aink="http://schemas.microsoft.com/office/drawing/2016/ink" xmlns:am3d="http://schemas.microsoft.com/office/drawing/2017/model3d" xmlns:o="urn:schemas-microsoft-com:office:office" xmlns:r="http://schemas.openxmlformats.org/officeDocument/2006/relationships" xmlns:m="http://schemas.openxmlformats.org/officeDocument/2006/math" xmlns:v="urn:schemas-microsoft-com:vml" xmlns:wp14="http://schemas.microsoft.com/office/word/2010/wordprocessingDrawing" xmlns:wp="http://schemas.openxmlformats.org/drawingml/2006/wordprocessingDrawing" xmlns:w10="urn:schemas-microsoft-com:office:word" xmlns:w="http://schemas.openxmlformats.org/wordprocessingml/2006/main" xmlns:w14="http://schemas.microsoft.com/office/word/2010/wordml" xmlns:w15="http://schemas.microsoft.com/office/word/2012/wordml" xmlns:w16cid="http://schemas.microsoft.com/office/word/2016/wordml/cid" xmlns:w16se="http://schemas.microsoft.com/office/word/2015/wordml/symex" xmlns:wpg="http://schemas.microsoft.com/office/word/2010/wordprocessingGroup" xmlns:wpi="http://schemas.microsoft.com/office/word/2010/wordprocessingInk" xmlns:wne="http://schemas.microsoft.com/office/word/2006/wordml" xmlns:wps="http://schemas.microsoft.com/office/word/2010/wordprocessingShape" mc:Ignorable="w14 w15 w16se w16cid wp14">
+<w:document xmlns:wpc="http://schemas.microsoft.com/office/word/2010/wordprocessingCanvas" xmlns:mc="http://schemas.openxmlformats.org/markup-compatibility/2006" xmlns:o="urn:schemas-microsoft-com:office:office" xmlns:r="http://schemas.openxmlformats.org/officeDocument/2006/relationships" xmlns:m="http://schemas.openxmlformats.org/officeDocument/2006/math" xmlns:v="urn:schemas-microsoft-com:vml" xmlns:wp14="http://schemas.microsoft.com/office/word/2010/wordprocessingDrawing" xmlns:wp="http://schemas.openxmlformats.org/drawingml/2006/wordprocessingDrawing" xmlns:w10="urn:schemas-microsoft-com:office:word" xmlns:w="http://schemas.openxmlformats.org/wordprocessingml/2006/main" xmlns:w14="http://schemas.microsoft.com/office/word/2010/wordml" xmlns:w15="http://schemas.microsoft.com/office/word/2012/wordml" xmlns:wpg="http://schemas.microsoft.com/office/word/2010/wordprocessingGroup" xmlns:wpi="http://schemas.microsoft.com/office/word/2010/wordprocessingInk" xmlns:wne="http://schemas.microsoft.com/office/word/2006/wordml" xmlns:wps="http://schemas.microsoft.com/office/word/2010/wordprocessingShape" mc:Ignorable="w14 w15 wp14">
   <w:body>
     <w:p>
       <w:pPr>
@@ -11,7 +11,7 @@
       <w:r>
         <w:rPr>
           <w:noProof/>
-          <w:lang w:eastAsia="es-ES"/>
+          <w:lang w:val="es-CO" w:eastAsia="es-CO"/>
         </w:rPr>
         <w:drawing>
           <wp:inline distT="0" distB="0" distL="0" distR="0" wp14:anchorId="496840CA" wp14:editId="2C694249">
@@ -243,7 +243,7 @@
     </w:p>
     <w:p>
       <w:pPr>
-        <w:pStyle w:val="Ttulo"/>
+        <w:pStyle w:val="Puesto"/>
         <w:jc w:val="center"/>
         <w:rPr>
           <w:rFonts w:ascii="Arial" w:eastAsia="Arial" w:hAnsi="Arial" w:cs="Arial"/>
@@ -254,7 +254,7 @@
     </w:p>
     <w:p>
       <w:pPr>
-        <w:pStyle w:val="Ttulo"/>
+        <w:pStyle w:val="Puesto"/>
         <w:jc w:val="center"/>
         <w:rPr>
           <w:rFonts w:ascii="Arial" w:eastAsia="Arial" w:hAnsi="Arial" w:cs="Arial"/>
@@ -265,7 +265,7 @@
     </w:p>
     <w:p>
       <w:pPr>
-        <w:pStyle w:val="Ttulo"/>
+        <w:pStyle w:val="Puesto"/>
         <w:jc w:val="center"/>
         <w:rPr>
           <w:rFonts w:ascii="Arial" w:eastAsia="Arial" w:hAnsi="Arial" w:cs="Arial"/>
@@ -1221,7 +1221,7 @@
             </w:r>
             <w:r>
               <w:rPr>
-                <w:rFonts w:asciiTheme="minorEastAsia" w:eastAsiaTheme="minorEastAsia" w:hAnsiTheme="minorEastAsia" w:cstheme="minorEastAsia"/>
+                <w:rFonts w:eastAsiaTheme="minorEastAsia" w:cstheme="minorEastAsia"/>
                 <w:lang w:val="es-419"/>
               </w:rPr>
               <w:t>registros de movimiento de dinero</w:t>
@@ -1235,13 +1235,13 @@
           <w:p>
             <w:pPr>
               <w:rPr>
-                <w:rFonts w:asciiTheme="minorEastAsia" w:eastAsiaTheme="minorEastAsia" w:hAnsiTheme="minorEastAsia" w:cstheme="minorEastAsia"/>
-                <w:lang w:val="es-419"/>
-              </w:rPr>
-            </w:pPr>
-            <w:r>
-              <w:rPr>
-                <w:rFonts w:asciiTheme="minorEastAsia" w:eastAsiaTheme="minorEastAsia" w:hAnsiTheme="minorEastAsia" w:cstheme="minorEastAsia"/>
+                <w:rFonts w:eastAsiaTheme="minorEastAsia" w:cstheme="minorEastAsia"/>
+                <w:lang w:val="es-419"/>
+              </w:rPr>
+            </w:pPr>
+            <w:r>
+              <w:rPr>
+                <w:rFonts w:eastAsiaTheme="minorEastAsia" w:cstheme="minorEastAsia"/>
                 <w:lang w:val="es-419"/>
               </w:rPr>
               <w:t>Permite al administrador mostrar un balance de los movimientos de dinero ya sea diario, semanal, mensual, trimestral o anual.</w:t>
@@ -2474,7 +2474,13 @@
               <w:jc w:val="center"/>
             </w:pPr>
             <w:r>
-              <w:t>RNF_1</w:t>
+              <w:t>RNF_</w:t>
+            </w:r>
+            <w:r>
+              <w:t>0</w:t>
+            </w:r>
+            <w:r>
+              <w:t>1</w:t>
             </w:r>
           </w:p>
         </w:tc>
@@ -2532,7 +2538,16 @@
               <w:jc w:val="center"/>
             </w:pPr>
             <w:r>
-              <w:t>RNf_2</w:t>
+              <w:t>RNF</w:t>
+            </w:r>
+            <w:r>
+              <w:t>_</w:t>
+            </w:r>
+            <w:r>
+              <w:t>0</w:t>
+            </w:r>
+            <w:r>
+              <w:t>2</w:t>
             </w:r>
           </w:p>
         </w:tc>
@@ -2615,7 +2630,13 @@
               <w:jc w:val="center"/>
             </w:pPr>
             <w:r>
-              <w:t>RNF_3</w:t>
+              <w:t>RNF_</w:t>
+            </w:r>
+            <w:r>
+              <w:t>0</w:t>
+            </w:r>
+            <w:r>
+              <w:t>3</w:t>
             </w:r>
           </w:p>
         </w:tc>
@@ -2673,7 +2694,13 @@
               <w:jc w:val="center"/>
             </w:pPr>
             <w:r>
-              <w:t>RNf_4</w:t>
+              <w:t>RNf_</w:t>
+            </w:r>
+            <w:r>
+              <w:t>0</w:t>
+            </w:r>
+            <w:r>
+              <w:t>4</w:t>
             </w:r>
           </w:p>
         </w:tc>
@@ -2731,7 +2758,13 @@
               <w:jc w:val="center"/>
             </w:pPr>
             <w:r>
-              <w:t>RNF_5</w:t>
+              <w:t>RNF_</w:t>
+            </w:r>
+            <w:r>
+              <w:t>0</w:t>
+            </w:r>
+            <w:r>
+              <w:t>5</w:t>
             </w:r>
           </w:p>
         </w:tc>
@@ -2807,7 +2840,13 @@
               <w:jc w:val="center"/>
             </w:pPr>
             <w:r>
-              <w:t>RNf_6</w:t>
+              <w:t>RNf_</w:t>
+            </w:r>
+            <w:r>
+              <w:t>0</w:t>
+            </w:r>
+            <w:r>
+              <w:t>6</w:t>
             </w:r>
           </w:p>
         </w:tc>
@@ -2877,7 +2916,13 @@
               <w:jc w:val="center"/>
             </w:pPr>
             <w:r>
-              <w:t>RNF_7</w:t>
+              <w:t>RNF_</w:t>
+            </w:r>
+            <w:r>
+              <w:t>0</w:t>
+            </w:r>
+            <w:r>
+              <w:t>7</w:t>
             </w:r>
           </w:p>
         </w:tc>
@@ -2938,7 +2983,13 @@
               <w:jc w:val="center"/>
             </w:pPr>
             <w:r>
-              <w:t>RNf_8</w:t>
+              <w:t>RNf_</w:t>
+            </w:r>
+            <w:r>
+              <w:t>0</w:t>
+            </w:r>
+            <w:r>
+              <w:t>8</w:t>
             </w:r>
           </w:p>
         </w:tc>
@@ -3007,7 +3058,13 @@
               <w:jc w:val="center"/>
             </w:pPr>
             <w:r>
-              <w:t>RNF_9</w:t>
+              <w:t>RNF_</w:t>
+            </w:r>
+            <w:r>
+              <w:t>0</w:t>
+            </w:r>
+            <w:r>
+              <w:t>9</w:t>
             </w:r>
           </w:p>
         </w:tc>
@@ -3034,6 +3091,7 @@
             <w:pPr>
               <w:jc w:val="center"/>
             </w:pPr>
+            <w:bookmarkStart w:id="0" w:name="_GoBack"/>
             <w:r>
               <w:t>Los datos concernientes a pagos y listas de usuarios se deberán poder exportar a documentos de texto plano (.</w:t>
             </w:r>
@@ -3053,6 +3111,7 @@
             <w:r>
               <w:t>), y a programas de hoja de cálculo (.xlsx)</w:t>
             </w:r>
+            <w:bookmarkEnd w:id="0"/>
           </w:p>
         </w:tc>
         <w:tc>
@@ -3256,8 +3315,6 @@
             <w:r>
               <w:t xml:space="preserve">Se </w:t>
             </w:r>
-            <w:bookmarkStart w:id="0" w:name="_GoBack"/>
-            <w:bookmarkEnd w:id="0"/>
             <w:r>
               <w:t>realizará</w:t>
             </w:r>
@@ -3476,7 +3533,10 @@
               </w:rPr>
             </w:pPr>
             <w:r>
-              <w:t>El almacenamiento de datos debe realizarse usando el sistema gestor de bases de datos MySQL</w:t>
+              <w:t>El almacenamiento de datos debe realizarse usando el sistem</w:t>
+            </w:r>
+            <w:r>
+              <w:t>a gestor de bases de datos Oracle</w:t>
             </w:r>
           </w:p>
         </w:tc>
@@ -3491,7 +3551,7 @@
               <w:jc w:val="center"/>
             </w:pPr>
             <w:r>
-              <w:t>5</w:t>
+              <w:t>3</w:t>
             </w:r>
           </w:p>
         </w:tc>
@@ -3517,7 +3577,7 @@
 </file>
 
 <file path=word/endnotes.xml><?xml version="1.0" encoding="utf-8"?>
-<w:endnotes xmlns:wpc="http://schemas.microsoft.com/office/word/2010/wordprocessingCanvas" xmlns:cx="http://schemas.microsoft.com/office/drawing/2014/chartex" xmlns:cx1="http://schemas.microsoft.com/office/drawing/2015/9/8/chartex" xmlns:cx2="http://schemas.microsoft.com/office/drawing/2015/10/21/chartex" xmlns:cx3="http://schemas.microsoft.com/office/drawing/2016/5/9/chartex" xmlns:cx4="http://schemas.microsoft.com/office/drawing/2016/5/10/chartex" xmlns:cx5="http://schemas.microsoft.com/office/drawing/2016/5/11/chartex" xmlns:cx6="http://schemas.microsoft.com/office/drawing/2016/5/12/chartex" xmlns:cx7="http://schemas.microsoft.com/office/drawing/2016/5/13/chartex" xmlns:cx8="http://schemas.microsoft.com/office/drawing/2016/5/14/chartex" xmlns:mc="http://schemas.openxmlformats.org/markup-compatibility/2006" xmlns:aink="http://schemas.microsoft.com/office/drawing/2016/ink" xmlns:am3d="http://schemas.microsoft.com/office/drawing/2017/model3d" xmlns:o="urn:schemas-microsoft-com:office:office" xmlns:r="http://schemas.openxmlformats.org/officeDocument/2006/relationships" xmlns:m="http://schemas.openxmlformats.org/officeDocument/2006/math" xmlns:v="urn:schemas-microsoft-com:vml" xmlns:wp14="http://schemas.microsoft.com/office/word/2010/wordprocessingDrawing" xmlns:wp="http://schemas.openxmlformats.org/drawingml/2006/wordprocessingDrawing" xmlns:w10="urn:schemas-microsoft-com:office:word" xmlns:w="http://schemas.openxmlformats.org/wordprocessingml/2006/main" xmlns:w14="http://schemas.microsoft.com/office/word/2010/wordml" xmlns:w15="http://schemas.microsoft.com/office/word/2012/wordml" xmlns:w16cid="http://schemas.microsoft.com/office/word/2016/wordml/cid" xmlns:w16se="http://schemas.microsoft.com/office/word/2015/wordml/symex" xmlns:wpg="http://schemas.microsoft.com/office/word/2010/wordprocessingGroup" xmlns:wpi="http://schemas.microsoft.com/office/word/2010/wordprocessingInk" xmlns:wne="http://schemas.microsoft.com/office/word/2006/wordml" xmlns:wps="http://schemas.microsoft.com/office/word/2010/wordprocessingShape" mc:Ignorable="w14 w15 w16se w16cid wp14">
+<w:endnotes xmlns:wpc="http://schemas.microsoft.com/office/word/2010/wordprocessingCanvas" xmlns:mc="http://schemas.openxmlformats.org/markup-compatibility/2006" xmlns:o="urn:schemas-microsoft-com:office:office" xmlns:r="http://schemas.openxmlformats.org/officeDocument/2006/relationships" xmlns:m="http://schemas.openxmlformats.org/officeDocument/2006/math" xmlns:v="urn:schemas-microsoft-com:vml" xmlns:wp14="http://schemas.microsoft.com/office/word/2010/wordprocessingDrawing" xmlns:wp="http://schemas.openxmlformats.org/drawingml/2006/wordprocessingDrawing" xmlns:w10="urn:schemas-microsoft-com:office:word" xmlns:w="http://schemas.openxmlformats.org/wordprocessingml/2006/main" xmlns:w14="http://schemas.microsoft.com/office/word/2010/wordml" xmlns:w15="http://schemas.microsoft.com/office/word/2012/wordml" xmlns:wpg="http://schemas.microsoft.com/office/word/2010/wordprocessingGroup" xmlns:wpi="http://schemas.microsoft.com/office/word/2010/wordprocessingInk" xmlns:wne="http://schemas.microsoft.com/office/word/2006/wordml" xmlns:wps="http://schemas.microsoft.com/office/word/2010/wordprocessingShape" mc:Ignorable="w14 w15 wp14">
   <w:endnote w:type="separator" w:id="-1">
     <w:p>
       <w:pPr>
@@ -3549,7 +3609,7 @@
 </file>
 
 <file path=word/footer1.xml><?xml version="1.0" encoding="utf-8"?>
-<w:ftr xmlns:wpc="http://schemas.microsoft.com/office/word/2010/wordprocessingCanvas" xmlns:cx="http://schemas.microsoft.com/office/drawing/2014/chartex" xmlns:cx1="http://schemas.microsoft.com/office/drawing/2015/9/8/chartex" xmlns:cx2="http://schemas.microsoft.com/office/drawing/2015/10/21/chartex" xmlns:cx3="http://schemas.microsoft.com/office/drawing/2016/5/9/chartex" xmlns:cx4="http://schemas.microsoft.com/office/drawing/2016/5/10/chartex" xmlns:cx5="http://schemas.microsoft.com/office/drawing/2016/5/11/chartex" xmlns:cx6="http://schemas.microsoft.com/office/drawing/2016/5/12/chartex" xmlns:cx7="http://schemas.microsoft.com/office/drawing/2016/5/13/chartex" xmlns:cx8="http://schemas.microsoft.com/office/drawing/2016/5/14/chartex" xmlns:mc="http://schemas.openxmlformats.org/markup-compatibility/2006" xmlns:aink="http://schemas.microsoft.com/office/drawing/2016/ink" xmlns:am3d="http://schemas.microsoft.com/office/drawing/2017/model3d" xmlns:o="urn:schemas-microsoft-com:office:office" xmlns:r="http://schemas.openxmlformats.org/officeDocument/2006/relationships" xmlns:m="http://schemas.openxmlformats.org/officeDocument/2006/math" xmlns:v="urn:schemas-microsoft-com:vml" xmlns:wp14="http://schemas.microsoft.com/office/word/2010/wordprocessingDrawing" xmlns:wp="http://schemas.openxmlformats.org/drawingml/2006/wordprocessingDrawing" xmlns:w10="urn:schemas-microsoft-com:office:word" xmlns:w="http://schemas.openxmlformats.org/wordprocessingml/2006/main" xmlns:w14="http://schemas.microsoft.com/office/word/2010/wordml" xmlns:w15="http://schemas.microsoft.com/office/word/2012/wordml" xmlns:w16cid="http://schemas.microsoft.com/office/word/2016/wordml/cid" xmlns:w16se="http://schemas.microsoft.com/office/word/2015/wordml/symex" xmlns:wpg="http://schemas.microsoft.com/office/word/2010/wordprocessingGroup" xmlns:wpi="http://schemas.microsoft.com/office/word/2010/wordprocessingInk" xmlns:wne="http://schemas.microsoft.com/office/word/2006/wordml" xmlns:wps="http://schemas.microsoft.com/office/word/2010/wordprocessingShape" mc:Ignorable="w14 w15 w16se w16cid wp14">
+<w:ftr xmlns:wpc="http://schemas.microsoft.com/office/word/2010/wordprocessingCanvas" xmlns:mc="http://schemas.openxmlformats.org/markup-compatibility/2006" xmlns:o="urn:schemas-microsoft-com:office:office" xmlns:r="http://schemas.openxmlformats.org/officeDocument/2006/relationships" xmlns:m="http://schemas.openxmlformats.org/officeDocument/2006/math" xmlns:v="urn:schemas-microsoft-com:vml" xmlns:wp14="http://schemas.microsoft.com/office/word/2010/wordprocessingDrawing" xmlns:wp="http://schemas.openxmlformats.org/drawingml/2006/wordprocessingDrawing" xmlns:w10="urn:schemas-microsoft-com:office:word" xmlns:w="http://schemas.openxmlformats.org/wordprocessingml/2006/main" xmlns:w14="http://schemas.microsoft.com/office/word/2010/wordml" xmlns:w15="http://schemas.microsoft.com/office/word/2012/wordml" xmlns:wpg="http://schemas.microsoft.com/office/word/2010/wordprocessingGroup" xmlns:wpi="http://schemas.microsoft.com/office/word/2010/wordprocessingInk" xmlns:wne="http://schemas.microsoft.com/office/word/2006/wordml" xmlns:wps="http://schemas.microsoft.com/office/word/2010/wordprocessingShape" mc:Ignorable="w14 w15 wp14">
   <w:sdt>
     <w:sdtPr>
       <w:id w:val="-1831054380"/>
@@ -3578,7 +3638,7 @@
           <w:rPr>
             <w:noProof/>
           </w:rPr>
-          <w:t>6</w:t>
+          <w:t>2</w:t>
         </w:r>
         <w:r>
           <w:fldChar w:fldCharType="end"/>
@@ -3614,7 +3674,7 @@
 </file>
 
 <file path=word/footer2.xml><?xml version="1.0" encoding="utf-8"?>
-<w:ftr xmlns:wpc="http://schemas.microsoft.com/office/word/2010/wordprocessingCanvas" xmlns:cx="http://schemas.microsoft.com/office/drawing/2014/chartex" xmlns:cx1="http://schemas.microsoft.com/office/drawing/2015/9/8/chartex" xmlns:cx2="http://schemas.microsoft.com/office/drawing/2015/10/21/chartex" xmlns:cx3="http://schemas.microsoft.com/office/drawing/2016/5/9/chartex" xmlns:cx4="http://schemas.microsoft.com/office/drawing/2016/5/10/chartex" xmlns:cx5="http://schemas.microsoft.com/office/drawing/2016/5/11/chartex" xmlns:cx6="http://schemas.microsoft.com/office/drawing/2016/5/12/chartex" xmlns:cx7="http://schemas.microsoft.com/office/drawing/2016/5/13/chartex" xmlns:cx8="http://schemas.microsoft.com/office/drawing/2016/5/14/chartex" xmlns:mc="http://schemas.openxmlformats.org/markup-compatibility/2006" xmlns:aink="http://schemas.microsoft.com/office/drawing/2016/ink" xmlns:am3d="http://schemas.microsoft.com/office/drawing/2017/model3d" xmlns:o="urn:schemas-microsoft-com:office:office" xmlns:r="http://schemas.openxmlformats.org/officeDocument/2006/relationships" xmlns:m="http://schemas.openxmlformats.org/officeDocument/2006/math" xmlns:v="urn:schemas-microsoft-com:vml" xmlns:wp14="http://schemas.microsoft.com/office/word/2010/wordprocessingDrawing" xmlns:wp="http://schemas.openxmlformats.org/drawingml/2006/wordprocessingDrawing" xmlns:w10="urn:schemas-microsoft-com:office:word" xmlns:w="http://schemas.openxmlformats.org/wordprocessingml/2006/main" xmlns:w14="http://schemas.microsoft.com/office/word/2010/wordml" xmlns:w15="http://schemas.microsoft.com/office/word/2012/wordml" xmlns:w16cid="http://schemas.microsoft.com/office/word/2016/wordml/cid" xmlns:w16se="http://schemas.microsoft.com/office/word/2015/wordml/symex" xmlns:wpg="http://schemas.microsoft.com/office/word/2010/wordprocessingGroup" xmlns:wpi="http://schemas.microsoft.com/office/word/2010/wordprocessingInk" xmlns:wne="http://schemas.microsoft.com/office/word/2006/wordml" xmlns:wps="http://schemas.microsoft.com/office/word/2010/wordprocessingShape" mc:Ignorable="w14 w15 w16se w16cid wp14">
+<w:ftr xmlns:wpc="http://schemas.microsoft.com/office/word/2010/wordprocessingCanvas" xmlns:mc="http://schemas.openxmlformats.org/markup-compatibility/2006" xmlns:o="urn:schemas-microsoft-com:office:office" xmlns:r="http://schemas.openxmlformats.org/officeDocument/2006/relationships" xmlns:m="http://schemas.openxmlformats.org/officeDocument/2006/math" xmlns:v="urn:schemas-microsoft-com:vml" xmlns:wp14="http://schemas.microsoft.com/office/word/2010/wordprocessingDrawing" xmlns:wp="http://schemas.openxmlformats.org/drawingml/2006/wordprocessingDrawing" xmlns:w10="urn:schemas-microsoft-com:office:word" xmlns:w="http://schemas.openxmlformats.org/wordprocessingml/2006/main" xmlns:w14="http://schemas.microsoft.com/office/word/2010/wordml" xmlns:w15="http://schemas.microsoft.com/office/word/2012/wordml" xmlns:wpg="http://schemas.microsoft.com/office/word/2010/wordprocessingGroup" xmlns:wpi="http://schemas.microsoft.com/office/word/2010/wordprocessingInk" xmlns:wne="http://schemas.microsoft.com/office/word/2006/wordml" xmlns:wps="http://schemas.microsoft.com/office/word/2010/wordprocessingShape" mc:Ignorable="w14 w15 wp14">
   <w:p>
     <w:pPr>
       <w:pStyle w:val="Piedepgina"/>
@@ -3648,7 +3708,7 @@
 </file>
 
 <file path=word/footnotes.xml><?xml version="1.0" encoding="utf-8"?>
-<w:footnotes xmlns:wpc="http://schemas.microsoft.com/office/word/2010/wordprocessingCanvas" xmlns:cx="http://schemas.microsoft.com/office/drawing/2014/chartex" xmlns:cx1="http://schemas.microsoft.com/office/drawing/2015/9/8/chartex" xmlns:cx2="http://schemas.microsoft.com/office/drawing/2015/10/21/chartex" xmlns:cx3="http://schemas.microsoft.com/office/drawing/2016/5/9/chartex" xmlns:cx4="http://schemas.microsoft.com/office/drawing/2016/5/10/chartex" xmlns:cx5="http://schemas.microsoft.com/office/drawing/2016/5/11/chartex" xmlns:cx6="http://schemas.microsoft.com/office/drawing/2016/5/12/chartex" xmlns:cx7="http://schemas.microsoft.com/office/drawing/2016/5/13/chartex" xmlns:cx8="http://schemas.microsoft.com/office/drawing/2016/5/14/chartex" xmlns:mc="http://schemas.openxmlformats.org/markup-compatibility/2006" xmlns:aink="http://schemas.microsoft.com/office/drawing/2016/ink" xmlns:am3d="http://schemas.microsoft.com/office/drawing/2017/model3d" xmlns:o="urn:schemas-microsoft-com:office:office" xmlns:r="http://schemas.openxmlformats.org/officeDocument/2006/relationships" xmlns:m="http://schemas.openxmlformats.org/officeDocument/2006/math" xmlns:v="urn:schemas-microsoft-com:vml" xmlns:wp14="http://schemas.microsoft.com/office/word/2010/wordprocessingDrawing" xmlns:wp="http://schemas.openxmlformats.org/drawingml/2006/wordprocessingDrawing" xmlns:w10="urn:schemas-microsoft-com:office:word" xmlns:w="http://schemas.openxmlformats.org/wordprocessingml/2006/main" xmlns:w14="http://schemas.microsoft.com/office/word/2010/wordml" xmlns:w15="http://schemas.microsoft.com/office/word/2012/wordml" xmlns:w16cid="http://schemas.microsoft.com/office/word/2016/wordml/cid" xmlns:w16se="http://schemas.microsoft.com/office/word/2015/wordml/symex" xmlns:wpg="http://schemas.microsoft.com/office/word/2010/wordprocessingGroup" xmlns:wpi="http://schemas.microsoft.com/office/word/2010/wordprocessingInk" xmlns:wne="http://schemas.microsoft.com/office/word/2006/wordml" xmlns:wps="http://schemas.microsoft.com/office/word/2010/wordprocessingShape" mc:Ignorable="w14 w15 w16se w16cid wp14">
+<w:footnotes xmlns:wpc="http://schemas.microsoft.com/office/word/2010/wordprocessingCanvas" xmlns:mc="http://schemas.openxmlformats.org/markup-compatibility/2006" xmlns:o="urn:schemas-microsoft-com:office:office" xmlns:r="http://schemas.openxmlformats.org/officeDocument/2006/relationships" xmlns:m="http://schemas.openxmlformats.org/officeDocument/2006/math" xmlns:v="urn:schemas-microsoft-com:vml" xmlns:wp14="http://schemas.microsoft.com/office/word/2010/wordprocessingDrawing" xmlns:wp="http://schemas.openxmlformats.org/drawingml/2006/wordprocessingDrawing" xmlns:w10="urn:schemas-microsoft-com:office:word" xmlns:w="http://schemas.openxmlformats.org/wordprocessingml/2006/main" xmlns:w14="http://schemas.microsoft.com/office/word/2010/wordml" xmlns:w15="http://schemas.microsoft.com/office/word/2012/wordml" xmlns:wpg="http://schemas.microsoft.com/office/word/2010/wordprocessingGroup" xmlns:wpi="http://schemas.microsoft.com/office/word/2010/wordprocessingInk" xmlns:wne="http://schemas.microsoft.com/office/word/2006/wordml" xmlns:wps="http://schemas.microsoft.com/office/word/2010/wordprocessingShape" mc:Ignorable="w14 w15 wp14">
   <w:footnote w:type="separator" w:id="-1">
     <w:p>
       <w:pPr>
@@ -3680,7 +3740,7 @@
 </file>
 
 <file path=word/header1.xml><?xml version="1.0" encoding="utf-8"?>
-<w:hdr xmlns:wpc="http://schemas.microsoft.com/office/word/2010/wordprocessingCanvas" xmlns:cx="http://schemas.microsoft.com/office/drawing/2014/chartex" xmlns:cx1="http://schemas.microsoft.com/office/drawing/2015/9/8/chartex" xmlns:cx2="http://schemas.microsoft.com/office/drawing/2015/10/21/chartex" xmlns:cx3="http://schemas.microsoft.com/office/drawing/2016/5/9/chartex" xmlns:cx4="http://schemas.microsoft.com/office/drawing/2016/5/10/chartex" xmlns:cx5="http://schemas.microsoft.com/office/drawing/2016/5/11/chartex" xmlns:cx6="http://schemas.microsoft.com/office/drawing/2016/5/12/chartex" xmlns:cx7="http://schemas.microsoft.com/office/drawing/2016/5/13/chartex" xmlns:cx8="http://schemas.microsoft.com/office/drawing/2016/5/14/chartex" xmlns:mc="http://schemas.openxmlformats.org/markup-compatibility/2006" xmlns:aink="http://schemas.microsoft.com/office/drawing/2016/ink" xmlns:am3d="http://schemas.microsoft.com/office/drawing/2017/model3d" xmlns:o="urn:schemas-microsoft-com:office:office" xmlns:r="http://schemas.openxmlformats.org/officeDocument/2006/relationships" xmlns:m="http://schemas.openxmlformats.org/officeDocument/2006/math" xmlns:v="urn:schemas-microsoft-com:vml" xmlns:wp14="http://schemas.microsoft.com/office/word/2010/wordprocessingDrawing" xmlns:wp="http://schemas.openxmlformats.org/drawingml/2006/wordprocessingDrawing" xmlns:w10="urn:schemas-microsoft-com:office:word" xmlns:w="http://schemas.openxmlformats.org/wordprocessingml/2006/main" xmlns:w14="http://schemas.microsoft.com/office/word/2010/wordml" xmlns:w15="http://schemas.microsoft.com/office/word/2012/wordml" xmlns:w16cid="http://schemas.microsoft.com/office/word/2016/wordml/cid" xmlns:w16se="http://schemas.microsoft.com/office/word/2015/wordml/symex" xmlns:wpg="http://schemas.microsoft.com/office/word/2010/wordprocessingGroup" xmlns:wpi="http://schemas.microsoft.com/office/word/2010/wordprocessingInk" xmlns:wne="http://schemas.microsoft.com/office/word/2006/wordml" xmlns:wps="http://schemas.microsoft.com/office/word/2010/wordprocessingShape" mc:Ignorable="w14 w15 w16se w16cid wp14">
+<w:hdr xmlns:wpc="http://schemas.microsoft.com/office/word/2010/wordprocessingCanvas" xmlns:mc="http://schemas.openxmlformats.org/markup-compatibility/2006" xmlns:o="urn:schemas-microsoft-com:office:office" xmlns:r="http://schemas.openxmlformats.org/officeDocument/2006/relationships" xmlns:m="http://schemas.openxmlformats.org/officeDocument/2006/math" xmlns:v="urn:schemas-microsoft-com:vml" xmlns:wp14="http://schemas.microsoft.com/office/word/2010/wordprocessingDrawing" xmlns:wp="http://schemas.openxmlformats.org/drawingml/2006/wordprocessingDrawing" xmlns:w10="urn:schemas-microsoft-com:office:word" xmlns:w="http://schemas.openxmlformats.org/wordprocessingml/2006/main" xmlns:w14="http://schemas.microsoft.com/office/word/2010/wordml" xmlns:w15="http://schemas.microsoft.com/office/word/2012/wordml" xmlns:wpg="http://schemas.microsoft.com/office/word/2010/wordprocessingGroup" xmlns:wpi="http://schemas.microsoft.com/office/word/2010/wordprocessingInk" xmlns:wne="http://schemas.microsoft.com/office/word/2006/wordml" xmlns:wps="http://schemas.microsoft.com/office/word/2010/wordprocessingShape" mc:Ignorable="w14 w15 wp14">
   <w:tbl>
     <w:tblPr>
       <w:tblStyle w:val="Tablaconcuadrcula"/>
@@ -3782,7 +3842,7 @@
 </file>
 
 <file path=word/numbering.xml><?xml version="1.0" encoding="utf-8"?>
-<w:numbering xmlns:wpc="http://schemas.microsoft.com/office/word/2010/wordprocessingCanvas" xmlns:cx="http://schemas.microsoft.com/office/drawing/2014/chartex" xmlns:cx1="http://schemas.microsoft.com/office/drawing/2015/9/8/chartex" xmlns:cx2="http://schemas.microsoft.com/office/drawing/2015/10/21/chartex" xmlns:cx3="http://schemas.microsoft.com/office/drawing/2016/5/9/chartex" xmlns:cx4="http://schemas.microsoft.com/office/drawing/2016/5/10/chartex" xmlns:cx5="http://schemas.microsoft.com/office/drawing/2016/5/11/chartex" xmlns:cx6="http://schemas.microsoft.com/office/drawing/2016/5/12/chartex" xmlns:cx7="http://schemas.microsoft.com/office/drawing/2016/5/13/chartex" xmlns:cx8="http://schemas.microsoft.com/office/drawing/2016/5/14/chartex" xmlns:mc="http://schemas.openxmlformats.org/markup-compatibility/2006" xmlns:aink="http://schemas.microsoft.com/office/drawing/2016/ink" xmlns:am3d="http://schemas.microsoft.com/office/drawing/2017/model3d" xmlns:o="urn:schemas-microsoft-com:office:office" xmlns:r="http://schemas.openxmlformats.org/officeDocument/2006/relationships" xmlns:m="http://schemas.openxmlformats.org/officeDocument/2006/math" xmlns:v="urn:schemas-microsoft-com:vml" xmlns:wp14="http://schemas.microsoft.com/office/word/2010/wordprocessingDrawing" xmlns:wp="http://schemas.openxmlformats.org/drawingml/2006/wordprocessingDrawing" xmlns:w10="urn:schemas-microsoft-com:office:word" xmlns:w="http://schemas.openxmlformats.org/wordprocessingml/2006/main" xmlns:w14="http://schemas.microsoft.com/office/word/2010/wordml" xmlns:w15="http://schemas.microsoft.com/office/word/2012/wordml" xmlns:w16cid="http://schemas.microsoft.com/office/word/2016/wordml/cid" xmlns:w16se="http://schemas.microsoft.com/office/word/2015/wordml/symex" xmlns:wpg="http://schemas.microsoft.com/office/word/2010/wordprocessingGroup" xmlns:wpi="http://schemas.microsoft.com/office/word/2010/wordprocessingInk" xmlns:wne="http://schemas.microsoft.com/office/word/2006/wordml" xmlns:wps="http://schemas.microsoft.com/office/word/2010/wordprocessingShape" mc:Ignorable="w14 w15 w16se w16cid wp14">
+<w:numbering xmlns:wpc="http://schemas.microsoft.com/office/word/2010/wordprocessingCanvas" xmlns:mc="http://schemas.openxmlformats.org/markup-compatibility/2006" xmlns:o="urn:schemas-microsoft-com:office:office" xmlns:r="http://schemas.openxmlformats.org/officeDocument/2006/relationships" xmlns:m="http://schemas.openxmlformats.org/officeDocument/2006/math" xmlns:v="urn:schemas-microsoft-com:vml" xmlns:wp14="http://schemas.microsoft.com/office/word/2010/wordprocessingDrawing" xmlns:wp="http://schemas.openxmlformats.org/drawingml/2006/wordprocessingDrawing" xmlns:w10="urn:schemas-microsoft-com:office:word" xmlns:w="http://schemas.openxmlformats.org/wordprocessingml/2006/main" xmlns:w14="http://schemas.microsoft.com/office/word/2010/wordml" xmlns:w15="http://schemas.microsoft.com/office/word/2012/wordml" xmlns:wpg="http://schemas.microsoft.com/office/word/2010/wordprocessingGroup" xmlns:wpi="http://schemas.microsoft.com/office/word/2010/wordprocessingInk" xmlns:wne="http://schemas.microsoft.com/office/word/2006/wordml" xmlns:wps="http://schemas.microsoft.com/office/word/2010/wordprocessingShape" mc:Ignorable="w14 w15 wp14">
   <w:abstractNum w:abstractNumId="0" w15:restartNumberingAfterBreak="0">
     <w:nsid w:val="03BC0202"/>
     <w:multiLevelType w:val="hybridMultilevel"/>
@@ -4379,7 +4439,7 @@
 </file>
 
 <file path=word/styles.xml><?xml version="1.0" encoding="utf-8"?>
-<w:styles xmlns:mc="http://schemas.openxmlformats.org/markup-compatibility/2006" xmlns:r="http://schemas.openxmlformats.org/officeDocument/2006/relationships" xmlns:w="http://schemas.openxmlformats.org/wordprocessingml/2006/main" xmlns:w14="http://schemas.microsoft.com/office/word/2010/wordml" xmlns:w15="http://schemas.microsoft.com/office/word/2012/wordml" xmlns:w16cid="http://schemas.microsoft.com/office/word/2016/wordml/cid" xmlns:w16se="http://schemas.microsoft.com/office/word/2015/wordml/symex" mc:Ignorable="w14 w15 w16se w16cid">
+<w:styles xmlns:mc="http://schemas.openxmlformats.org/markup-compatibility/2006" xmlns:r="http://schemas.openxmlformats.org/officeDocument/2006/relationships" xmlns:w="http://schemas.openxmlformats.org/wordprocessingml/2006/main" xmlns:w14="http://schemas.microsoft.com/office/word/2010/wordml" xmlns:w15="http://schemas.microsoft.com/office/word/2012/wordml" mc:Ignorable="w14 w15">
   <w:docDefaults>
     <w:rPrDefault>
       <w:rPr>
@@ -4395,7 +4455,7 @@
       </w:pPr>
     </w:pPrDefault>
   </w:docDefaults>
-  <w:latentStyles w:defLockedState="0" w:defUIPriority="99" w:defSemiHidden="0" w:defUnhideWhenUsed="0" w:defQFormat="0" w:count="375">
+  <w:latentStyles w:defLockedState="0" w:defUIPriority="99" w:defSemiHidden="0" w:defUnhideWhenUsed="0" w:defQFormat="0" w:count="371">
     <w:lsdException w:name="Normal" w:uiPriority="0" w:qFormat="1"/>
     <w:lsdException w:name="heading 1" w:uiPriority="9" w:qFormat="1"/>
     <w:lsdException w:name="heading 2" w:semiHidden="1" w:uiPriority="9" w:unhideWhenUsed="1" w:qFormat="1"/>
@@ -4501,6 +4561,7 @@
     <w:lsdException w:name="HTML Sample" w:semiHidden="1" w:unhideWhenUsed="1"/>
     <w:lsdException w:name="HTML Typewriter" w:semiHidden="1" w:unhideWhenUsed="1"/>
     <w:lsdException w:name="HTML Variable" w:semiHidden="1" w:unhideWhenUsed="1"/>
+    <w:lsdException w:name="Normal Table" w:semiHidden="1" w:unhideWhenUsed="1"/>
     <w:lsdException w:name="annotation subject" w:semiHidden="1" w:unhideWhenUsed="1"/>
     <w:lsdException w:name="No List" w:semiHidden="1" w:unhideWhenUsed="1"/>
     <w:lsdException w:name="Outline List 1" w:semiHidden="1" w:unhideWhenUsed="1"/>
@@ -4544,8 +4605,10 @@
     <w:lsdException w:name="Table Elegant" w:semiHidden="1" w:unhideWhenUsed="1"/>
     <w:lsdException w:name="Table Professional" w:semiHidden="1" w:unhideWhenUsed="1"/>
     <w:lsdException w:name="Table Subtle 1" w:semiHidden="1" w:unhideWhenUsed="1"/>
+    <w:lsdException w:name="Table Subtle 2" w:semiHidden="1" w:unhideWhenUsed="1"/>
     <w:lsdException w:name="Table Web 1" w:semiHidden="1" w:unhideWhenUsed="1"/>
     <w:lsdException w:name="Table Web 2" w:semiHidden="1" w:unhideWhenUsed="1"/>
+    <w:lsdException w:name="Table Web 3" w:semiHidden="1" w:unhideWhenUsed="1"/>
     <w:lsdException w:name="Balloon Text" w:semiHidden="1" w:unhideWhenUsed="1"/>
     <w:lsdException w:name="Table Grid" w:uiPriority="39"/>
     <w:lsdException w:name="Table Theme" w:semiHidden="1" w:unhideWhenUsed="1"/>
@@ -4764,10 +4827,6 @@
     <w:lsdException w:name="List Table 5 Dark Accent 6" w:uiPriority="50"/>
     <w:lsdException w:name="List Table 6 Colorful Accent 6" w:uiPriority="51"/>
     <w:lsdException w:name="List Table 7 Colorful Accent 6" w:uiPriority="52"/>
-    <w:lsdException w:name="Mention" w:semiHidden="1" w:unhideWhenUsed="1"/>
-    <w:lsdException w:name="Smart Hyperlink" w:semiHidden="1" w:unhideWhenUsed="1"/>
-    <w:lsdException w:name="Hashtag" w:semiHidden="1" w:unhideWhenUsed="1"/>
-    <w:lsdException w:name="Unresolved Mention" w:semiHidden="1" w:unhideWhenUsed="1"/>
   </w:latentStyles>
   <w:style w:type="paragraph" w:default="1" w:styleId="Normal">
     <w:name w:val="Normal"/>
@@ -4940,11 +4999,11 @@
       <w:lang w:val="es-CO" w:eastAsia="es-CO"/>
     </w:rPr>
   </w:style>
-  <w:style w:type="paragraph" w:styleId="Ttulo">
+  <w:style w:type="paragraph" w:styleId="Puesto">
     <w:name w:val="Title"/>
     <w:basedOn w:val="Normal"/>
     <w:next w:val="Normal"/>
-    <w:link w:val="TtuloCar"/>
+    <w:link w:val="PuestoCar"/>
     <w:uiPriority w:val="10"/>
     <w:qFormat/>
     <w:rsid w:val="00E15050"/>
@@ -4961,10 +5020,10 @@
       <w:lang w:val="es-CO"/>
     </w:rPr>
   </w:style>
-  <w:style w:type="character" w:customStyle="1" w:styleId="TtuloCar">
-    <w:name w:val="Título Car"/>
+  <w:style w:type="character" w:customStyle="1" w:styleId="PuestoCar">
+    <w:name w:val="Puesto Car"/>
     <w:basedOn w:val="Fuentedeprrafopredeter"/>
-    <w:link w:val="Ttulo"/>
+    <w:link w:val="Puesto"/>
     <w:uiPriority w:val="10"/>
     <w:rsid w:val="00E15050"/>
     <w:rPr>

</xml_diff>